<commit_message>
Made changes according to feedback for A/B testing final project. Finalized documentation uploaded.
</commit_message>
<xml_diff>
--- a/8 DesignAnABTest/Project description.docx
+++ b/8 DesignAnABTest/Project description.docx
@@ -27,12 +27,15 @@
     <w:p>
       <w:pPr>
         <w:pStyle w:val="Heading1"/>
-      </w:pPr>
-      <w:r>
-        <w:t xml:space="preserve">0 </w:t>
-      </w:r>
-      <w:r>
-        <w:t>Experiment Overview: Free Trial Screener</w:t>
+        <w:rPr>
+          <w:lang w:val="en-US"/>
+        </w:rPr>
+      </w:pPr>
+      <w:r>
+        <w:rPr>
+          <w:lang w:val="en-US"/>
+        </w:rPr>
+        <w:t>0 Experiment Overview: Free Trial Screener</w:t>
       </w:r>
     </w:p>
     <w:p>
@@ -132,7 +135,25 @@
             <w:u w:val="single"/>
             <w:lang w:val="en-US"/>
           </w:rPr>
-          <w:t>This screenshot</w:t>
+          <w:t>This sc</w:t>
+        </w:r>
+        <w:r>
+          <w:rPr>
+            <w:rFonts w:ascii="Arial" w:eastAsia="Times New Roman" w:hAnsi="Arial" w:cs="Arial"/>
+            <w:color w:val="0000FF"/>
+            <w:u w:val="single"/>
+            <w:lang w:val="en-US"/>
+          </w:rPr>
+          <w:t>r</w:t>
+        </w:r>
+        <w:r>
+          <w:rPr>
+            <w:rFonts w:ascii="Arial" w:eastAsia="Times New Roman" w:hAnsi="Arial" w:cs="Arial"/>
+            <w:color w:val="0000FF"/>
+            <w:u w:val="single"/>
+            <w:lang w:val="en-US"/>
+          </w:rPr>
+          <w:t>eenshot</w:t>
         </w:r>
       </w:hyperlink>
       <w:r>
@@ -159,7 +180,25 @@
           <w:color w:val="000000"/>
           <w:lang w:val="en-US"/>
         </w:rPr>
-        <w:t>The hypothesis was that this might set clearer expectations for students upfront, thus reducing the number of frustrated students who left the free trial because they didn't have enough time</w:t>
+        <w:t xml:space="preserve">The hypothesis was that this might set clearer expectations for students upfront, thus </w:t>
+      </w:r>
+      <w:bookmarkStart w:id="0" w:name="_GoBack"/>
+      <w:r>
+        <w:rPr>
+          <w:rFonts w:ascii="Arial" w:eastAsia="Times New Roman" w:hAnsi="Arial" w:cs="Arial"/>
+          <w:color w:val="000000"/>
+          <w:highlight w:val="yellow"/>
+          <w:lang w:val="en-US"/>
+        </w:rPr>
+        <w:t>reducing the number of frustrated students who left the free trial</w:t>
+      </w:r>
+      <w:r>
+        <w:rPr>
+          <w:rFonts w:ascii="Arial" w:eastAsia="Times New Roman" w:hAnsi="Arial" w:cs="Arial"/>
+          <w:color w:val="000000"/>
+          <w:lang w:val="en-US"/>
+        </w:rPr>
+        <w:t xml:space="preserve"> because they didn't have enough time</w:t>
       </w:r>
       <w:r>
         <w:rPr>
@@ -174,9 +213,19 @@
         <w:rPr>
           <w:rFonts w:ascii="Arial" w:eastAsia="Times New Roman" w:hAnsi="Arial" w:cs="Arial"/>
           <w:color w:val="000000"/>
-          <w:lang w:val="en-US"/>
-        </w:rPr>
-        <w:t xml:space="preserve">without significantly reducing the number of students to continue past the free trial and eventually complete the course. If this hypothesis held true, </w:t>
+          <w:highlight w:val="yellow"/>
+          <w:lang w:val="en-US"/>
+        </w:rPr>
+        <w:t>without significantly reducing the number of students to continue past the free trial and eventually complete the course</w:t>
+      </w:r>
+      <w:bookmarkEnd w:id="0"/>
+      <w:r>
+        <w:rPr>
+          <w:rFonts w:ascii="Arial" w:eastAsia="Times New Roman" w:hAnsi="Arial" w:cs="Arial"/>
+          <w:color w:val="000000"/>
+          <w:lang w:val="en-US"/>
+        </w:rPr>
+        <w:t xml:space="preserve">. If this hypothesis held true, </w:t>
       </w:r>
       <w:proofErr w:type="spellStart"/>
       <w:r>
@@ -194,7 +243,24 @@
           <w:color w:val="000000"/>
           <w:lang w:val="en-US"/>
         </w:rPr>
-        <w:t xml:space="preserve"> could improve the overall student experience and improve coaches' capacity to support students who are likely to complete the course.</w:t>
+        <w:t xml:space="preserve"> could </w:t>
+      </w:r>
+      <w:r>
+        <w:rPr>
+          <w:rFonts w:ascii="Arial" w:eastAsia="Times New Roman" w:hAnsi="Arial" w:cs="Arial"/>
+          <w:color w:val="000000"/>
+          <w:highlight w:val="lightGray"/>
+          <w:lang w:val="en-US"/>
+        </w:rPr>
+        <w:t>improve the overall student experience and improve coaches' capacity to support students who are likely to complete the course</w:t>
+      </w:r>
+      <w:r>
+        <w:rPr>
+          <w:rFonts w:ascii="Arial" w:eastAsia="Times New Roman" w:hAnsi="Arial" w:cs="Arial"/>
+          <w:color w:val="000000"/>
+          <w:lang w:val="en-US"/>
+        </w:rPr>
+        <w:t>.</w:t>
       </w:r>
     </w:p>
     <w:p>
@@ -212,7 +278,23 @@
           <w:color w:val="000000"/>
           <w:lang w:val="en-US"/>
         </w:rPr>
-        <w:t>The unit of diversion is a cookie, although if the student enrolls in the free trial, they are tracked by user-id from that point forward. The same user-id cannot enroll in the free trial twice. For users that do not enroll, their user-id is not tracked in the experiment, even if they were signed in when they visited the course overview page.</w:t>
+        <w:t xml:space="preserve">The </w:t>
+      </w:r>
+      <w:r>
+        <w:rPr>
+          <w:rFonts w:ascii="Arial" w:eastAsia="Times New Roman" w:hAnsi="Arial" w:cs="Arial"/>
+          <w:color w:val="FF0000"/>
+          <w:lang w:val="en-US"/>
+        </w:rPr>
+        <w:t>unit of diversion is a cookie</w:t>
+      </w:r>
+      <w:r>
+        <w:rPr>
+          <w:rFonts w:ascii="Arial" w:eastAsia="Times New Roman" w:hAnsi="Arial" w:cs="Arial"/>
+          <w:color w:val="000000"/>
+          <w:lang w:val="en-US"/>
+        </w:rPr>
+        <w:t>, although if the student enrolls in the free trial, they are tracked by user-id from that point forward. The same user-id cannot enroll in the free trial twice. For users that do not enroll, their user-id is not tracked in the experiment, even if they were signed in when they visited the course overview page.</w:t>
       </w:r>
     </w:p>
     <w:p>
@@ -1351,17 +1433,7 @@
           <w:color w:val="000000"/>
           <w:lang w:val="en-US"/>
         </w:rPr>
-        <w:t>Finally, make a recommendation. Would you launch this experiment, not launch it, dig deeper, run a follow-up experiment, or is it a judgment call? If you would dig deeper, explain what area you would investi</w:t>
-      </w:r>
-      <w:bookmarkStart w:id="0" w:name="_GoBack"/>
-      <w:bookmarkEnd w:id="0"/>
-      <w:r>
-        <w:rPr>
-          <w:rFonts w:ascii="Arial" w:eastAsia="Times New Roman" w:hAnsi="Arial" w:cs="Arial"/>
-          <w:color w:val="000000"/>
-          <w:lang w:val="en-US"/>
-        </w:rPr>
-        <w:t xml:space="preserve">gate. If you would run follow-up experiments, </w:t>
+        <w:t xml:space="preserve">Finally, make a recommendation. Would you launch this experiment, not launch it, dig deeper, run a follow-up experiment, or is it a judgment call? If you would dig deeper, explain what area you would investigate. If you would run follow-up experiments, </w:t>
       </w:r>
       <w:proofErr w:type="spellStart"/>
       <w:r>

</xml_diff>